<commit_message>
edit cart button and textfield
</commit_message>
<xml_diff>
--- a/step to laravel/2. how to download laravel.docx
+++ b/step to laravel/2. how to download laravel.docx
@@ -13,63 +13,235 @@
         <w:rPr>
           <w:rFonts w:ascii="Courier New" w:hAnsi="Courier New" w:cs="Courier New"/>
         </w:rPr>
-        <w:t>1. downloan xampp,vscode,git,composer,nodejs</w:t>
-      </w:r>
-    </w:p>
-    <w:p>
-      <w:pPr>
-        <w:pStyle w:val="PlainText"/>
-        <w:rPr>
-          <w:rFonts w:ascii="Courier New" w:hAnsi="Courier New" w:cs="Courier New"/>
-        </w:rPr>
-      </w:pPr>
-      <w:r>
-        <w:rPr>
-          <w:rFonts w:ascii="Courier New" w:hAnsi="Courier New" w:cs="Courier New"/>
-        </w:rPr>
-        <w:t>2. run terminal in the folder that you want to install laravel</w:t>
-      </w:r>
-    </w:p>
-    <w:p>
-      <w:pPr>
-        <w:pStyle w:val="PlainText"/>
-        <w:rPr>
-          <w:rFonts w:ascii="Courier New" w:hAnsi="Courier New" w:cs="Courier New"/>
-        </w:rPr>
-      </w:pPr>
-    </w:p>
-    <w:p>
-      <w:pPr>
-        <w:pStyle w:val="PlainText"/>
-        <w:rPr>
-          <w:rFonts w:ascii="Courier New" w:hAnsi="Courier New" w:cs="Courier New"/>
-        </w:rPr>
-      </w:pPr>
-      <w:r>
-        <w:rPr>
-          <w:rFonts w:ascii="Courier New" w:hAnsi="Courier New" w:cs="Courier New"/>
-        </w:rPr>
-        <w:t>composer global require laravel/installer   (install laravel installer)</w:t>
-      </w:r>
-    </w:p>
-    <w:p>
-      <w:pPr>
-        <w:pStyle w:val="PlainText"/>
-        <w:rPr>
-          <w:rFonts w:ascii="Courier New" w:hAnsi="Courier New" w:cs="Courier New"/>
-        </w:rPr>
-      </w:pPr>
-      <w:r>
-        <w:rPr>
-          <w:rFonts w:ascii="Courier New" w:hAnsi="Courier New" w:cs="Courier New"/>
-        </w:rPr>
-        <w:t xml:space="preserve">composer create-project --prefer-dist laravel/laravel anyFolderName    </w:t>
-      </w:r>
-      <w:r>
-        <w:rPr>
-          <w:rFonts w:ascii="Courier New" w:hAnsi="Courier New" w:cs="Courier New"/>
-        </w:rPr>
-        <w:t xml:space="preserve"> (create laravel folder"foldername")</w:t>
+        <w:t xml:space="preserve">1. </w:t>
+      </w:r>
+      <w:proofErr w:type="spellStart"/>
+      <w:r>
+        <w:rPr>
+          <w:rFonts w:ascii="Courier New" w:hAnsi="Courier New" w:cs="Courier New"/>
+        </w:rPr>
+        <w:t>downloan</w:t>
+      </w:r>
+      <w:proofErr w:type="spellEnd"/>
+      <w:r>
+        <w:rPr>
+          <w:rFonts w:ascii="Courier New" w:hAnsi="Courier New" w:cs="Courier New"/>
+        </w:rPr>
+        <w:t xml:space="preserve"> </w:t>
+      </w:r>
+      <w:proofErr w:type="spellStart"/>
+      <w:proofErr w:type="gramStart"/>
+      <w:r>
+        <w:rPr>
+          <w:rFonts w:ascii="Courier New" w:hAnsi="Courier New" w:cs="Courier New"/>
+        </w:rPr>
+        <w:t>xampp,vscode</w:t>
+      </w:r>
+      <w:proofErr w:type="gramEnd"/>
+      <w:r>
+        <w:rPr>
+          <w:rFonts w:ascii="Courier New" w:hAnsi="Courier New" w:cs="Courier New"/>
+        </w:rPr>
+        <w:t>,git,composer,nodejs</w:t>
+      </w:r>
+      <w:proofErr w:type="spellEnd"/>
+    </w:p>
+    <w:p>
+      <w:pPr>
+        <w:pStyle w:val="PlainText"/>
+        <w:rPr>
+          <w:rFonts w:ascii="Courier New" w:hAnsi="Courier New" w:cs="Courier New"/>
+        </w:rPr>
+      </w:pPr>
+      <w:r>
+        <w:rPr>
+          <w:rFonts w:ascii="Courier New" w:hAnsi="Courier New" w:cs="Courier New"/>
+        </w:rPr>
+        <w:t xml:space="preserve">2. run terminal in the folder that you want to install </w:t>
+      </w:r>
+      <w:proofErr w:type="spellStart"/>
+      <w:r>
+        <w:rPr>
+          <w:rFonts w:ascii="Courier New" w:hAnsi="Courier New" w:cs="Courier New"/>
+        </w:rPr>
+        <w:t>laravel</w:t>
+      </w:r>
+      <w:proofErr w:type="spellEnd"/>
+    </w:p>
+    <w:p>
+      <w:pPr>
+        <w:pStyle w:val="PlainText"/>
+        <w:rPr>
+          <w:rFonts w:ascii="Courier New" w:hAnsi="Courier New" w:cs="Courier New"/>
+        </w:rPr>
+      </w:pPr>
+    </w:p>
+    <w:p>
+      <w:pPr>
+        <w:pStyle w:val="PlainText"/>
+        <w:rPr>
+          <w:rFonts w:ascii="Courier New" w:hAnsi="Courier New" w:cs="Courier New"/>
+        </w:rPr>
+      </w:pPr>
+      <w:r>
+        <w:rPr>
+          <w:rFonts w:ascii="Courier New" w:hAnsi="Courier New" w:cs="Courier New"/>
+        </w:rPr>
+        <w:t xml:space="preserve">composer global require </w:t>
+      </w:r>
+      <w:proofErr w:type="spellStart"/>
+      <w:r>
+        <w:rPr>
+          <w:rFonts w:ascii="Courier New" w:hAnsi="Courier New" w:cs="Courier New"/>
+        </w:rPr>
+        <w:t>laravel</w:t>
+      </w:r>
+      <w:proofErr w:type="spellEnd"/>
+      <w:r>
+        <w:rPr>
+          <w:rFonts w:ascii="Courier New" w:hAnsi="Courier New" w:cs="Courier New"/>
+        </w:rPr>
+        <w:t xml:space="preserve">/installer   </w:t>
+      </w:r>
+    </w:p>
+    <w:p>
+      <w:pPr>
+        <w:pStyle w:val="PlainText"/>
+        <w:rPr>
+          <w:rFonts w:ascii="Courier New" w:hAnsi="Courier New" w:cs="Courier New"/>
+        </w:rPr>
+      </w:pPr>
+      <w:r>
+        <w:rPr>
+          <w:rFonts w:ascii="Courier New" w:hAnsi="Courier New" w:cs="Courier New"/>
+        </w:rPr>
+        <w:t xml:space="preserve">(install </w:t>
+      </w:r>
+      <w:proofErr w:type="spellStart"/>
+      <w:r>
+        <w:rPr>
+          <w:rFonts w:ascii="Courier New" w:hAnsi="Courier New" w:cs="Courier New"/>
+        </w:rPr>
+        <w:t>laravel</w:t>
+      </w:r>
+      <w:proofErr w:type="spellEnd"/>
+      <w:r>
+        <w:rPr>
+          <w:rFonts w:ascii="Courier New" w:hAnsi="Courier New" w:cs="Courier New"/>
+        </w:rPr>
+        <w:t xml:space="preserve"> installer)</w:t>
+      </w:r>
+    </w:p>
+    <w:p>
+      <w:pPr>
+        <w:pStyle w:val="PlainText"/>
+        <w:rPr>
+          <w:rFonts w:ascii="Courier New" w:hAnsi="Courier New" w:cs="Courier New"/>
+        </w:rPr>
+      </w:pPr>
+      <w:r>
+        <w:rPr>
+          <w:rFonts w:ascii="Courier New" w:hAnsi="Courier New" w:cs="Courier New"/>
+        </w:rPr>
+        <w:t>composer create-project --prefer-</w:t>
+      </w:r>
+      <w:proofErr w:type="spellStart"/>
+      <w:r>
+        <w:rPr>
+          <w:rFonts w:ascii="Courier New" w:hAnsi="Courier New" w:cs="Courier New"/>
+        </w:rPr>
+        <w:t>dist</w:t>
+      </w:r>
+      <w:proofErr w:type="spellEnd"/>
+      <w:r>
+        <w:rPr>
+          <w:rFonts w:ascii="Courier New" w:hAnsi="Courier New" w:cs="Courier New"/>
+        </w:rPr>
+        <w:t xml:space="preserve"> </w:t>
+      </w:r>
+      <w:proofErr w:type="spellStart"/>
+      <w:r>
+        <w:rPr>
+          <w:rFonts w:ascii="Courier New" w:hAnsi="Courier New" w:cs="Courier New"/>
+        </w:rPr>
+        <w:t>laravel</w:t>
+      </w:r>
+      <w:proofErr w:type="spellEnd"/>
+      <w:r>
+        <w:rPr>
+          <w:rFonts w:ascii="Courier New" w:hAnsi="Courier New" w:cs="Courier New"/>
+        </w:rPr>
+        <w:t>/</w:t>
+      </w:r>
+      <w:proofErr w:type="spellStart"/>
+      <w:r>
+        <w:rPr>
+          <w:rFonts w:ascii="Courier New" w:hAnsi="Courier New" w:cs="Courier New"/>
+        </w:rPr>
+        <w:t>laravel</w:t>
+      </w:r>
+      <w:proofErr w:type="spellEnd"/>
+      <w:r>
+        <w:rPr>
+          <w:rFonts w:ascii="Courier New" w:hAnsi="Courier New" w:cs="Courier New"/>
+        </w:rPr>
+        <w:t xml:space="preserve"> </w:t>
+      </w:r>
+      <w:proofErr w:type="spellStart"/>
+      <w:r>
+        <w:rPr>
+          <w:rFonts w:ascii="Courier New" w:hAnsi="Courier New" w:cs="Courier New"/>
+        </w:rPr>
+        <w:t>anyFolderName</w:t>
+      </w:r>
+      <w:proofErr w:type="spellEnd"/>
+      <w:r>
+        <w:rPr>
+          <w:rFonts w:ascii="Courier New" w:hAnsi="Courier New" w:cs="Courier New"/>
+        </w:rPr>
+        <w:t xml:space="preserve">  </w:t>
+      </w:r>
+      <w:proofErr w:type="gramStart"/>
+      <w:r>
+        <w:rPr>
+          <w:rFonts w:ascii="Courier New" w:hAnsi="Courier New" w:cs="Courier New"/>
+        </w:rPr>
+        <w:t xml:space="preserve">   (</w:t>
+      </w:r>
+      <w:proofErr w:type="gramEnd"/>
+      <w:r>
+        <w:rPr>
+          <w:rFonts w:ascii="Courier New" w:hAnsi="Courier New" w:cs="Courier New"/>
+        </w:rPr>
+        <w:t xml:space="preserve">create </w:t>
+      </w:r>
+      <w:proofErr w:type="spellStart"/>
+      <w:r>
+        <w:rPr>
+          <w:rFonts w:ascii="Courier New" w:hAnsi="Courier New" w:cs="Courier New"/>
+        </w:rPr>
+        <w:t>laravel</w:t>
+      </w:r>
+      <w:proofErr w:type="spellEnd"/>
+      <w:r>
+        <w:rPr>
+          <w:rFonts w:ascii="Courier New" w:hAnsi="Courier New" w:cs="Courier New"/>
+        </w:rPr>
+        <w:t xml:space="preserve"> </w:t>
+      </w:r>
+      <w:proofErr w:type="spellStart"/>
+      <w:r>
+        <w:rPr>
+          <w:rFonts w:ascii="Courier New" w:hAnsi="Courier New" w:cs="Courier New"/>
+        </w:rPr>
+        <w:t>folder"foldername</w:t>
+      </w:r>
+      <w:proofErr w:type="spellEnd"/>
+      <w:r>
+        <w:rPr>
+          <w:rFonts w:ascii="Courier New" w:hAnsi="Courier New" w:cs="Courier New"/>
+        </w:rPr>
+        <w:t>")</w:t>
       </w:r>
     </w:p>
     <w:p>
@@ -113,135 +285,267 @@
         <w:rPr>
           <w:rFonts w:ascii="Courier New" w:hAnsi="Courier New" w:cs="Courier New"/>
         </w:rPr>
-        <w:t>php artisan serv    (to start sever)</w:t>
-      </w:r>
-    </w:p>
-    <w:p>
-      <w:pPr>
-        <w:pStyle w:val="PlainText"/>
-        <w:rPr>
-          <w:rFonts w:ascii="Courier New" w:hAnsi="Courier New" w:cs="Courier New"/>
-        </w:rPr>
-      </w:pPr>
-    </w:p>
-    <w:p>
-      <w:pPr>
-        <w:pStyle w:val="PlainText"/>
-        <w:rPr>
-          <w:rFonts w:ascii="Courier New" w:hAnsi="Courier New" w:cs="Courier New"/>
-        </w:rPr>
-      </w:pPr>
-      <w:r>
-        <w:rPr>
-          <w:rFonts w:ascii="Courier New" w:hAnsi="Courier New" w:cs="Courier New"/>
-        </w:rPr>
-        <w:t>4. open broweser "localhost:8000"(if you want to connect to database)</w:t>
-      </w:r>
-    </w:p>
-    <w:p>
-      <w:pPr>
-        <w:pStyle w:val="PlainText"/>
-        <w:rPr>
-          <w:rFonts w:ascii="Courier New" w:hAnsi="Courier New" w:cs="Courier New"/>
-        </w:rPr>
-      </w:pPr>
-    </w:p>
-    <w:p>
-      <w:pPr>
-        <w:pStyle w:val="PlainText"/>
-        <w:rPr>
-          <w:rFonts w:ascii="Courier New" w:hAnsi="Courier New" w:cs="Courier New"/>
-        </w:rPr>
-      </w:pPr>
-      <w:r>
-        <w:rPr>
-          <w:rFonts w:ascii="Courier New" w:hAnsi="Courier New" w:cs="Courier New"/>
-        </w:rPr>
-        <w:t>5. install nodejs into laravel using following command</w:t>
-      </w:r>
-    </w:p>
-    <w:p>
-      <w:pPr>
-        <w:pStyle w:val="PlainText"/>
-        <w:rPr>
-          <w:rFonts w:ascii="Courier New" w:hAnsi="Courier New" w:cs="Courier New"/>
-        </w:rPr>
-      </w:pPr>
-    </w:p>
-    <w:p>
-      <w:pPr>
-        <w:pStyle w:val="PlainText"/>
-        <w:rPr>
-          <w:rFonts w:ascii="Courier New" w:hAnsi="Courier New" w:cs="Courier New"/>
-        </w:rPr>
-      </w:pPr>
-      <w:r>
-        <w:rPr>
-          <w:rFonts w:ascii="Courier New" w:hAnsi="Courier New" w:cs="Courier New"/>
-        </w:rPr>
-        <w:t>compo</w:t>
-      </w:r>
-      <w:r>
-        <w:rPr>
-          <w:rFonts w:ascii="Courier New" w:hAnsi="Courier New" w:cs="Courier New"/>
-        </w:rPr>
-        <w:t>ser require laravel/ui</w:t>
-      </w:r>
-    </w:p>
-    <w:p>
-      <w:pPr>
-        <w:pStyle w:val="PlainText"/>
-        <w:rPr>
-          <w:rFonts w:ascii="Courier New" w:hAnsi="Courier New" w:cs="Courier New"/>
-        </w:rPr>
-      </w:pPr>
-      <w:r>
-        <w:rPr>
-          <w:rFonts w:ascii="Courier New" w:hAnsi="Courier New" w:cs="Courier New"/>
-        </w:rPr>
-        <w:t>php artisan ui vue --auth</w:t>
-      </w:r>
-    </w:p>
-    <w:p>
-      <w:pPr>
-        <w:pStyle w:val="PlainText"/>
-        <w:rPr>
-          <w:rFonts w:ascii="Courier New" w:hAnsi="Courier New" w:cs="Courier New"/>
-        </w:rPr>
-      </w:pPr>
-      <w:r>
-        <w:rPr>
-          <w:rFonts w:ascii="Courier New" w:hAnsi="Courier New" w:cs="Courier New"/>
-        </w:rPr>
-        <w:t>php artisan  serv</w:t>
-      </w:r>
-    </w:p>
-    <w:p>
-      <w:pPr>
-        <w:pStyle w:val="PlainText"/>
-        <w:rPr>
-          <w:rFonts w:ascii="Courier New" w:hAnsi="Courier New" w:cs="Courier New"/>
-        </w:rPr>
-      </w:pPr>
-      <w:r>
-        <w:rPr>
-          <w:rFonts w:ascii="Courier New" w:hAnsi="Courier New" w:cs="Courier New"/>
-        </w:rPr>
-        <w:t>npm install</w:t>
-      </w:r>
-    </w:p>
-    <w:p>
-      <w:pPr>
-        <w:pStyle w:val="PlainText"/>
-        <w:rPr>
-          <w:rFonts w:ascii="Courier New" w:hAnsi="Courier New" w:cs="Courier New"/>
-        </w:rPr>
-      </w:pPr>
-      <w:r>
-        <w:rPr>
-          <w:rFonts w:ascii="Courier New" w:hAnsi="Courier New" w:cs="Courier New"/>
-        </w:rPr>
-        <w:t>npm run dev</w:t>
+        <w:t xml:space="preserve">php artisan serv </w:t>
+      </w:r>
+      <w:proofErr w:type="gramStart"/>
+      <w:r>
+        <w:rPr>
+          <w:rFonts w:ascii="Courier New" w:hAnsi="Courier New" w:cs="Courier New"/>
+        </w:rPr>
+        <w:t xml:space="preserve">   (</w:t>
+      </w:r>
+      <w:proofErr w:type="gramEnd"/>
+      <w:r>
+        <w:rPr>
+          <w:rFonts w:ascii="Courier New" w:hAnsi="Courier New" w:cs="Courier New"/>
+        </w:rPr>
+        <w:t>to start sever)</w:t>
+      </w:r>
+    </w:p>
+    <w:p>
+      <w:pPr>
+        <w:pStyle w:val="PlainText"/>
+        <w:rPr>
+          <w:rFonts w:ascii="Courier New" w:hAnsi="Courier New" w:cs="Courier New"/>
+        </w:rPr>
+      </w:pPr>
+    </w:p>
+    <w:p>
+      <w:pPr>
+        <w:pStyle w:val="PlainText"/>
+        <w:rPr>
+          <w:rFonts w:ascii="Courier New" w:hAnsi="Courier New" w:cs="Courier New"/>
+        </w:rPr>
+      </w:pPr>
+      <w:r>
+        <w:rPr>
+          <w:rFonts w:ascii="Courier New" w:hAnsi="Courier New" w:cs="Courier New"/>
+        </w:rPr>
+        <w:t xml:space="preserve">4. open </w:t>
+      </w:r>
+      <w:proofErr w:type="spellStart"/>
+      <w:r>
+        <w:rPr>
+          <w:rFonts w:ascii="Courier New" w:hAnsi="Courier New" w:cs="Courier New"/>
+        </w:rPr>
+        <w:t>broweser</w:t>
+      </w:r>
+      <w:proofErr w:type="spellEnd"/>
+      <w:r>
+        <w:rPr>
+          <w:rFonts w:ascii="Courier New" w:hAnsi="Courier New" w:cs="Courier New"/>
+        </w:rPr>
+        <w:t xml:space="preserve"> "localhost:8000"(if you want to connect to database)</w:t>
+      </w:r>
+    </w:p>
+    <w:p>
+      <w:pPr>
+        <w:pStyle w:val="PlainText"/>
+        <w:rPr>
+          <w:rFonts w:ascii="Courier New" w:hAnsi="Courier New" w:cs="Courier New"/>
+        </w:rPr>
+      </w:pPr>
+    </w:p>
+    <w:p>
+      <w:pPr>
+        <w:pStyle w:val="PlainText"/>
+        <w:rPr>
+          <w:rFonts w:ascii="Courier New" w:hAnsi="Courier New" w:cs="Courier New"/>
+        </w:rPr>
+      </w:pPr>
+      <w:r>
+        <w:rPr>
+          <w:rFonts w:ascii="Courier New" w:hAnsi="Courier New" w:cs="Courier New"/>
+        </w:rPr>
+        <w:t xml:space="preserve">5. install </w:t>
+      </w:r>
+      <w:proofErr w:type="spellStart"/>
+      <w:r>
+        <w:rPr>
+          <w:rFonts w:ascii="Courier New" w:hAnsi="Courier New" w:cs="Courier New"/>
+        </w:rPr>
+        <w:t>nodejs</w:t>
+      </w:r>
+      <w:proofErr w:type="spellEnd"/>
+      <w:r>
+        <w:rPr>
+          <w:rFonts w:ascii="Courier New" w:hAnsi="Courier New" w:cs="Courier New"/>
+        </w:rPr>
+        <w:t xml:space="preserve"> into </w:t>
+      </w:r>
+      <w:proofErr w:type="spellStart"/>
+      <w:r>
+        <w:rPr>
+          <w:rFonts w:ascii="Courier New" w:hAnsi="Courier New" w:cs="Courier New"/>
+        </w:rPr>
+        <w:t>laravel</w:t>
+      </w:r>
+      <w:proofErr w:type="spellEnd"/>
+      <w:r>
+        <w:rPr>
+          <w:rFonts w:ascii="Courier New" w:hAnsi="Courier New" w:cs="Courier New"/>
+        </w:rPr>
+        <w:t xml:space="preserve"> using following command</w:t>
+      </w:r>
+    </w:p>
+    <w:p>
+      <w:pPr>
+        <w:pStyle w:val="PlainText"/>
+        <w:rPr>
+          <w:rFonts w:ascii="Courier New" w:hAnsi="Courier New" w:cs="Courier New"/>
+        </w:rPr>
+      </w:pPr>
+    </w:p>
+    <w:p>
+      <w:pPr>
+        <w:pStyle w:val="PlainText"/>
+        <w:rPr>
+          <w:rFonts w:ascii="Courier New" w:hAnsi="Courier New" w:cs="Courier New"/>
+        </w:rPr>
+      </w:pPr>
+      <w:proofErr w:type="gramStart"/>
+      <w:r>
+        <w:rPr>
+          <w:rFonts w:ascii="Courier New" w:hAnsi="Courier New" w:cs="Courier New"/>
+        </w:rPr>
+        <w:t>composer</w:t>
+      </w:r>
+      <w:proofErr w:type="gramEnd"/>
+      <w:r>
+        <w:rPr>
+          <w:rFonts w:ascii="Courier New" w:hAnsi="Courier New" w:cs="Courier New"/>
+        </w:rPr>
+        <w:t xml:space="preserve"> require </w:t>
+      </w:r>
+      <w:proofErr w:type="spellStart"/>
+      <w:r>
+        <w:rPr>
+          <w:rFonts w:ascii="Courier New" w:hAnsi="Courier New" w:cs="Courier New"/>
+        </w:rPr>
+        <w:t>laravel</w:t>
+      </w:r>
+      <w:proofErr w:type="spellEnd"/>
+      <w:r>
+        <w:rPr>
+          <w:rFonts w:ascii="Courier New" w:hAnsi="Courier New" w:cs="Courier New"/>
+        </w:rPr>
+        <w:t>/</w:t>
+      </w:r>
+      <w:proofErr w:type="spellStart"/>
+      <w:r>
+        <w:rPr>
+          <w:rFonts w:ascii="Courier New" w:hAnsi="Courier New" w:cs="Courier New"/>
+        </w:rPr>
+        <w:t>ui</w:t>
+      </w:r>
+      <w:proofErr w:type="spellEnd"/>
+    </w:p>
+    <w:p>
+      <w:pPr>
+        <w:pStyle w:val="PlainText"/>
+        <w:rPr>
+          <w:rFonts w:ascii="Courier New" w:hAnsi="Courier New" w:cs="Courier New"/>
+        </w:rPr>
+      </w:pPr>
+      <w:r>
+        <w:rPr>
+          <w:rFonts w:ascii="Courier New" w:hAnsi="Courier New" w:cs="Courier New"/>
+        </w:rPr>
+        <w:t xml:space="preserve">php artisan </w:t>
+      </w:r>
+      <w:proofErr w:type="spellStart"/>
+      <w:r>
+        <w:rPr>
+          <w:rFonts w:ascii="Courier New" w:hAnsi="Courier New" w:cs="Courier New"/>
+        </w:rPr>
+        <w:t>ui</w:t>
+      </w:r>
+      <w:proofErr w:type="spellEnd"/>
+      <w:r>
+        <w:rPr>
+          <w:rFonts w:ascii="Courier New" w:hAnsi="Courier New" w:cs="Courier New"/>
+        </w:rPr>
+        <w:t xml:space="preserve"> </w:t>
+      </w:r>
+      <w:proofErr w:type="spellStart"/>
+      <w:r>
+        <w:rPr>
+          <w:rFonts w:ascii="Courier New" w:hAnsi="Courier New" w:cs="Courier New"/>
+        </w:rPr>
+        <w:t>vue</w:t>
+      </w:r>
+      <w:proofErr w:type="spellEnd"/>
+      <w:r>
+        <w:rPr>
+          <w:rFonts w:ascii="Courier New" w:hAnsi="Courier New" w:cs="Courier New"/>
+        </w:rPr>
+        <w:t xml:space="preserve"> --auth</w:t>
+      </w:r>
+    </w:p>
+    <w:p>
+      <w:pPr>
+        <w:pStyle w:val="PlainText"/>
+        <w:rPr>
+          <w:rFonts w:ascii="Courier New" w:hAnsi="Courier New" w:cs="Courier New"/>
+        </w:rPr>
+      </w:pPr>
+      <w:r>
+        <w:rPr>
+          <w:rFonts w:ascii="Courier New" w:hAnsi="Courier New" w:cs="Courier New"/>
+        </w:rPr>
+        <w:t xml:space="preserve">php </w:t>
+      </w:r>
+      <w:proofErr w:type="gramStart"/>
+      <w:r>
+        <w:rPr>
+          <w:rFonts w:ascii="Courier New" w:hAnsi="Courier New" w:cs="Courier New"/>
+        </w:rPr>
+        <w:t>artisan  serv</w:t>
+      </w:r>
+      <w:proofErr w:type="gramEnd"/>
+    </w:p>
+    <w:p>
+      <w:pPr>
+        <w:pStyle w:val="PlainText"/>
+        <w:rPr>
+          <w:rFonts w:ascii="Courier New" w:hAnsi="Courier New" w:cs="Courier New"/>
+        </w:rPr>
+      </w:pPr>
+      <w:proofErr w:type="spellStart"/>
+      <w:r>
+        <w:rPr>
+          <w:rFonts w:ascii="Courier New" w:hAnsi="Courier New" w:cs="Courier New"/>
+        </w:rPr>
+        <w:t>npm</w:t>
+      </w:r>
+      <w:proofErr w:type="spellEnd"/>
+      <w:r>
+        <w:rPr>
+          <w:rFonts w:ascii="Courier New" w:hAnsi="Courier New" w:cs="Courier New"/>
+        </w:rPr>
+        <w:t xml:space="preserve"> install</w:t>
+      </w:r>
+    </w:p>
+    <w:p>
+      <w:pPr>
+        <w:pStyle w:val="PlainText"/>
+        <w:rPr>
+          <w:rFonts w:ascii="Courier New" w:hAnsi="Courier New" w:cs="Courier New"/>
+        </w:rPr>
+      </w:pPr>
+      <w:proofErr w:type="spellStart"/>
+      <w:r>
+        <w:rPr>
+          <w:rFonts w:ascii="Courier New" w:hAnsi="Courier New" w:cs="Courier New"/>
+        </w:rPr>
+        <w:t>npm</w:t>
+      </w:r>
+      <w:proofErr w:type="spellEnd"/>
+      <w:r>
+        <w:rPr>
+          <w:rFonts w:ascii="Courier New" w:hAnsi="Courier New" w:cs="Courier New"/>
+        </w:rPr>
+        <w:t xml:space="preserve"> run dev</w:t>
       </w:r>
     </w:p>
     <w:p>
@@ -291,22 +595,44 @@
         <w:rPr>
           <w:rFonts w:ascii="Courier New" w:hAnsi="Courier New" w:cs="Courier New"/>
         </w:rPr>
-        <w:t>-find a file name called ".env"</w:t>
-      </w:r>
-    </w:p>
-    <w:p>
-      <w:pPr>
-        <w:pStyle w:val="PlainText"/>
-        <w:rPr>
-          <w:rFonts w:ascii="Courier New" w:hAnsi="Courier New" w:cs="Courier New"/>
-        </w:rPr>
-      </w:pPr>
-      <w:r>
-        <w:rPr>
-          <w:rFonts w:ascii="Courier New" w:hAnsi="Courier New" w:cs="Courier New"/>
-        </w:rPr>
-        <w:t>-find DB_DATABASE=laravel</w:t>
-      </w:r>
+        <w:t xml:space="preserve">-find a file name called </w:t>
+      </w:r>
+      <w:proofErr w:type="gramStart"/>
+      <w:r>
+        <w:rPr>
+          <w:rFonts w:ascii="Courier New" w:hAnsi="Courier New" w:cs="Courier New"/>
+        </w:rPr>
+        <w:t>".env</w:t>
+      </w:r>
+      <w:proofErr w:type="gramEnd"/>
+      <w:r>
+        <w:rPr>
+          <w:rFonts w:ascii="Courier New" w:hAnsi="Courier New" w:cs="Courier New"/>
+        </w:rPr>
+        <w:t>"</w:t>
+      </w:r>
+    </w:p>
+    <w:p>
+      <w:pPr>
+        <w:pStyle w:val="PlainText"/>
+        <w:rPr>
+          <w:rFonts w:ascii="Courier New" w:hAnsi="Courier New" w:cs="Courier New"/>
+        </w:rPr>
+      </w:pPr>
+      <w:r>
+        <w:rPr>
+          <w:rFonts w:ascii="Courier New" w:hAnsi="Courier New" w:cs="Courier New"/>
+        </w:rPr>
+        <w:t>-find DB_DATABASE=</w:t>
+      </w:r>
+      <w:proofErr w:type="spellStart"/>
+      <w:r>
+        <w:rPr>
+          <w:rFonts w:ascii="Courier New" w:hAnsi="Courier New" w:cs="Courier New"/>
+        </w:rPr>
+        <w:t>laravel</w:t>
+      </w:r>
+      <w:proofErr w:type="spellEnd"/>
     </w:p>
     <w:p>
       <w:pPr>
@@ -321,12 +647,14 @@
         </w:rPr>
         <w:t>-Change to DB_DATABASE=</w:t>
       </w:r>
+      <w:proofErr w:type="spellStart"/>
       <w:r>
         <w:rPr>
           <w:rFonts w:ascii="Courier New" w:hAnsi="Courier New" w:cs="Courier New"/>
         </w:rPr>
         <w:t>yourTableName</w:t>
       </w:r>
+      <w:proofErr w:type="spellEnd"/>
     </w:p>
     <w:p>
       <w:pPr>

</xml_diff>